<commit_message>
Fix broken journals :alarm_clock:
</commit_message>
<xml_diff>
--- a/Docs/Customers/Deni/Ημερολόγιο.docx
+++ b/Docs/Customers/Deni/Ημερολόγιο.docx
@@ -6,50 +6,44 @@
       <w:pPr>
         <w:jc w:val="center"/>
         <w:rPr>
-          <w:b/>
-          <w:sz w:val="40"/>
-          <w:szCs w:val="40"/>
-          <w:u w:val="single"/>
-          <w:lang w:val="el-GR"/>
-        </w:rPr>
-      </w:pPr>
-      <w:r>
-        <w:rPr>
-          <w:b/>
-          <w:sz w:val="40"/>
-          <w:szCs w:val="40"/>
-          <w:u w:val="single"/>
-          <w:lang w:val="el-GR"/>
-        </w:rPr>
-        <w:t>Ημερολ</w:t>
-      </w:r>
-      <w:r>
-        <w:rPr>
-          <w:b/>
-          <w:sz w:val="40"/>
-          <w:szCs w:val="40"/>
-          <w:u w:val="single"/>
-          <w:lang w:val="el-GR"/>
-        </w:rPr>
-        <w:t>όγιο</w:t>
+          <w:rFonts w:ascii="Times New Roman" w:hAnsi="Times New Roman" w:cs="Times New Roman"/>
+          <w:b/>
+          <w:sz w:val="24"/>
+          <w:szCs w:val="24"/>
+          <w:u w:val="single"/>
+          <w:lang w:val="el-GR"/>
+        </w:rPr>
+      </w:pPr>
+      <w:r>
+        <w:rPr>
+          <w:rFonts w:ascii="Times New Roman" w:hAnsi="Times New Roman" w:cs="Times New Roman"/>
+          <w:b/>
+          <w:sz w:val="24"/>
+          <w:szCs w:val="24"/>
+          <w:u w:val="single"/>
+          <w:lang w:val="el-GR"/>
+        </w:rPr>
+        <w:t>Ημερολόγιο</w:t>
       </w:r>
     </w:p>
     <w:p>
       <w:pPr>
         <w:jc w:val="center"/>
         <w:rPr>
-          <w:b/>
-          <w:sz w:val="40"/>
-          <w:szCs w:val="40"/>
-          <w:u w:val="single"/>
-          <w:lang w:val="el-GR"/>
-        </w:rPr>
-      </w:pPr>
-      <w:r>
-        <w:rPr>
-          <w:b/>
-          <w:sz w:val="40"/>
-          <w:szCs w:val="40"/>
+          <w:rFonts w:ascii="Times New Roman" w:hAnsi="Times New Roman" w:cs="Times New Roman"/>
+          <w:b/>
+          <w:sz w:val="24"/>
+          <w:szCs w:val="24"/>
+          <w:u w:val="single"/>
+          <w:lang w:val="el-GR"/>
+        </w:rPr>
+      </w:pPr>
+      <w:r>
+        <w:rPr>
+          <w:rFonts w:ascii="Times New Roman" w:hAnsi="Times New Roman" w:cs="Times New Roman"/>
+          <w:b/>
+          <w:sz w:val="24"/>
+          <w:szCs w:val="24"/>
           <w:u w:val="single"/>
           <w:lang w:val="el-GR"/>
         </w:rPr>
@@ -57,9 +51,10 @@
       </w:r>
       <w:r>
         <w:rPr>
-          <w:b/>
-          <w:sz w:val="40"/>
-          <w:szCs w:val="40"/>
+          <w:rFonts w:ascii="Times New Roman" w:hAnsi="Times New Roman" w:cs="Times New Roman"/>
+          <w:b/>
+          <w:sz w:val="24"/>
+          <w:szCs w:val="24"/>
           <w:u w:val="single"/>
           <w:vertAlign w:val="superscript"/>
           <w:lang w:val="el-GR"/>
@@ -68,9 +63,10 @@
       </w:r>
       <w:r>
         <w:rPr>
-          <w:b/>
-          <w:sz w:val="40"/>
-          <w:szCs w:val="40"/>
+          <w:rFonts w:ascii="Times New Roman" w:hAnsi="Times New Roman" w:cs="Times New Roman"/>
+          <w:b/>
+          <w:sz w:val="24"/>
+          <w:szCs w:val="24"/>
           <w:u w:val="single"/>
           <w:lang w:val="el-GR"/>
         </w:rPr>
@@ -78,9 +74,10 @@
       </w:r>
       <w:r>
         <w:rPr>
-          <w:b/>
-          <w:sz w:val="40"/>
-          <w:szCs w:val="40"/>
+          <w:rFonts w:ascii="Times New Roman" w:hAnsi="Times New Roman" w:cs="Times New Roman"/>
+          <w:b/>
+          <w:sz w:val="24"/>
+          <w:szCs w:val="24"/>
           <w:u w:val="single"/>
           <w:lang w:val="el-GR"/>
         </w:rPr>
@@ -90,15 +87,17 @@
     <w:p>
       <w:pPr>
         <w:rPr>
-          <w:sz w:val="28"/>
-          <w:szCs w:val="28"/>
-          <w:lang w:val="el-GR"/>
-        </w:rPr>
-      </w:pPr>
-      <w:r>
-        <w:rPr>
-          <w:sz w:val="28"/>
-          <w:szCs w:val="28"/>
+          <w:rFonts w:ascii="Times New Roman" w:hAnsi="Times New Roman" w:cs="Times New Roman"/>
+          <w:sz w:val="24"/>
+          <w:szCs w:val="24"/>
+          <w:lang w:val="el-GR"/>
+        </w:rPr>
+      </w:pPr>
+      <w:r>
+        <w:rPr>
+          <w:rFonts w:ascii="Times New Roman" w:hAnsi="Times New Roman" w:cs="Times New Roman"/>
+          <w:sz w:val="24"/>
+          <w:szCs w:val="24"/>
           <w:lang w:val="el-GR"/>
         </w:rPr>
         <w:t xml:space="preserve">Σήμερα Πέμπτη 04/03 πραγματοποιήθηκε η πρώτη συνάντηση με τα υπόλοιπα 5 μέλη της ομάδας. Αφού γνωριστήκαμε λίγο καλύτερα αποφασίσαμε πως όλοι θα προσπαθήσουμε συλλογικά και θα κάνουμε το καλύτερο που μπορούμε, ο καθένας στο κομμάτι του, περάσαμε στην συζήτηση σχετικά με το </w:t>
@@ -106,8 +105,9 @@
       <w:proofErr w:type="spellStart"/>
       <w:r>
         <w:rPr>
-          <w:sz w:val="28"/>
-          <w:szCs w:val="28"/>
+          <w:rFonts w:ascii="Times New Roman" w:hAnsi="Times New Roman" w:cs="Times New Roman"/>
+          <w:sz w:val="24"/>
+          <w:szCs w:val="24"/>
           <w:lang w:val="el-GR"/>
         </w:rPr>
         <w:t>project</w:t>
@@ -115,24 +115,18 @@
       <w:proofErr w:type="spellEnd"/>
       <w:r>
         <w:rPr>
-          <w:sz w:val="28"/>
-          <w:szCs w:val="28"/>
-          <w:lang w:val="el-GR"/>
-        </w:rPr>
-        <w:t>.</w:t>
-      </w:r>
-      <w:r>
-        <w:rPr>
-          <w:sz w:val="28"/>
-          <w:szCs w:val="28"/>
-          <w:lang w:val="el-GR"/>
-        </w:rPr>
-        <w:t xml:space="preserve"> </w:t>
-      </w:r>
-      <w:r>
-        <w:rPr>
-          <w:sz w:val="28"/>
-          <w:szCs w:val="28"/>
+          <w:rFonts w:ascii="Times New Roman" w:hAnsi="Times New Roman" w:cs="Times New Roman"/>
+          <w:sz w:val="24"/>
+          <w:szCs w:val="24"/>
+          <w:lang w:val="el-GR"/>
+        </w:rPr>
+        <w:t xml:space="preserve">. </w:t>
+      </w:r>
+      <w:r>
+        <w:rPr>
+          <w:rFonts w:ascii="Times New Roman" w:hAnsi="Times New Roman" w:cs="Times New Roman"/>
+          <w:sz w:val="24"/>
+          <w:szCs w:val="24"/>
           <w:lang w:val="el-GR"/>
         </w:rPr>
         <w:t xml:space="preserve">Αναλύσαμε όλες τις αρμοδιότητες καθώς και τα θετικά και τα αρνητικά κάθε ρόλου. Ανατρέξαμε και στις διαφάνειες θεωρίας για να σιγουρέψουμε τις αρμοδιότητες κάθε ρόλου. Έπειτα από σκέψη των μελών αποφασίστηκαν οι ρόλοι χωρίς ιδιαίτερη δυσκολία αν και προβληματιστήκαμε λίγο αναφορικά με τους προγραμματιστές , μιας και θα έχουν αρκετό φόρτο εργασίας , αν θα πρέπει να είναι 2 ή 3 αλλά τελικά καταλήξαμε σε 2. </w:t>
@@ -141,15 +135,17 @@
     <w:p>
       <w:pPr>
         <w:rPr>
-          <w:sz w:val="28"/>
-          <w:szCs w:val="28"/>
-          <w:lang w:val="el-GR"/>
-        </w:rPr>
-      </w:pPr>
-      <w:r>
-        <w:rPr>
-          <w:sz w:val="28"/>
-          <w:szCs w:val="28"/>
+          <w:rFonts w:ascii="Times New Roman" w:hAnsi="Times New Roman" w:cs="Times New Roman"/>
+          <w:sz w:val="24"/>
+          <w:szCs w:val="24"/>
+          <w:lang w:val="el-GR"/>
+        </w:rPr>
+      </w:pPr>
+      <w:r>
+        <w:rPr>
+          <w:rFonts w:ascii="Times New Roman" w:hAnsi="Times New Roman" w:cs="Times New Roman"/>
+          <w:sz w:val="24"/>
+          <w:szCs w:val="24"/>
           <w:lang w:val="el-GR"/>
         </w:rPr>
         <w:t xml:space="preserve">Ο ρόλος μου είναι αυτός του πελάτη. Ένας ρόλος απαιτητικός με σημαντικό μερίδιο ευθηνής ως προς την εξέλιξη της εργασίας.  Επίσης συζητήσαμε για το μοντέλο κύκλου ζωής και κάναμε ένα γενικό πλάνο του </w:t>
@@ -157,8 +153,9 @@
       <w:proofErr w:type="spellStart"/>
       <w:r>
         <w:rPr>
-          <w:sz w:val="28"/>
-          <w:szCs w:val="28"/>
+          <w:rFonts w:ascii="Times New Roman" w:hAnsi="Times New Roman" w:cs="Times New Roman"/>
+          <w:sz w:val="24"/>
+          <w:szCs w:val="24"/>
           <w:lang w:val="el-GR"/>
         </w:rPr>
         <w:t>project</w:t>
@@ -166,8 +163,9 @@
       <w:proofErr w:type="spellEnd"/>
       <w:r>
         <w:rPr>
-          <w:sz w:val="28"/>
-          <w:szCs w:val="28"/>
+          <w:rFonts w:ascii="Times New Roman" w:hAnsi="Times New Roman" w:cs="Times New Roman"/>
+          <w:sz w:val="24"/>
+          <w:szCs w:val="24"/>
           <w:lang w:val="el-GR"/>
         </w:rPr>
         <w:t xml:space="preserve"> και μια μικρή εκτίμηση του διαστήματος που θα χρειαστούμε για την ολοκλήρωση του. Τέλος, δημιουργήσαμε ορισμένους λογαριασμούς ( π.χ. </w:t>
@@ -175,8 +173,9 @@
       <w:proofErr w:type="spellStart"/>
       <w:r>
         <w:rPr>
-          <w:sz w:val="28"/>
-          <w:szCs w:val="28"/>
+          <w:rFonts w:ascii="Times New Roman" w:hAnsi="Times New Roman" w:cs="Times New Roman"/>
+          <w:sz w:val="24"/>
+          <w:szCs w:val="24"/>
           <w:lang w:val="el-GR"/>
         </w:rPr>
         <w:t>Github</w:t>
@@ -184,32 +183,18 @@
       <w:proofErr w:type="spellEnd"/>
       <w:r>
         <w:rPr>
-          <w:sz w:val="28"/>
-          <w:szCs w:val="28"/>
-          <w:lang w:val="el-GR"/>
-        </w:rPr>
-        <w:t xml:space="preserve"> )  </w:t>
-      </w:r>
-      <w:r>
-        <w:rPr>
-          <w:sz w:val="28"/>
-          <w:szCs w:val="28"/>
-          <w:lang w:val="el-GR"/>
-        </w:rPr>
-        <w:t>που θα μας διευκολ</w:t>
-      </w:r>
-      <w:r>
-        <w:rPr>
-          <w:sz w:val="28"/>
-          <w:szCs w:val="28"/>
-          <w:lang w:val="el-GR"/>
-        </w:rPr>
-        <w:t xml:space="preserve">ύνουν στην ομαδική και ταυτόχρονη δουλειά και συζητήσαμε για </w:t>
-      </w:r>
-      <w:r>
-        <w:rPr>
-          <w:sz w:val="28"/>
-          <w:szCs w:val="28"/>
+          <w:rFonts w:ascii="Times New Roman" w:hAnsi="Times New Roman" w:cs="Times New Roman"/>
+          <w:sz w:val="24"/>
+          <w:szCs w:val="24"/>
+          <w:lang w:val="el-GR"/>
+        </w:rPr>
+        <w:t xml:space="preserve"> )  που θα μας διευκολύνουν στην ομαδική και ταυτόχρονη δουλειά και συζητήσαμε για </w:t>
+      </w:r>
+      <w:r>
+        <w:rPr>
+          <w:rFonts w:ascii="Times New Roman" w:hAnsi="Times New Roman" w:cs="Times New Roman"/>
+          <w:sz w:val="24"/>
+          <w:szCs w:val="24"/>
           <w:lang w:val="el-GR"/>
         </w:rPr>
         <w:t xml:space="preserve">περεταίρω εφαρμογές που θα μας χρειαστούν για την υλοποίηση του </w:t>
@@ -217,8 +202,9 @@
       <w:proofErr w:type="spellStart"/>
       <w:r>
         <w:rPr>
-          <w:sz w:val="28"/>
-          <w:szCs w:val="28"/>
+          <w:rFonts w:ascii="Times New Roman" w:hAnsi="Times New Roman" w:cs="Times New Roman"/>
+          <w:sz w:val="24"/>
+          <w:szCs w:val="24"/>
           <w:lang w:val="el-GR"/>
         </w:rPr>
         <w:t>project</w:t>
@@ -226,8 +212,9 @@
       <w:proofErr w:type="spellEnd"/>
       <w:r>
         <w:rPr>
-          <w:sz w:val="28"/>
-          <w:szCs w:val="28"/>
+          <w:rFonts w:ascii="Times New Roman" w:hAnsi="Times New Roman" w:cs="Times New Roman"/>
+          <w:sz w:val="24"/>
+          <w:szCs w:val="24"/>
           <w:lang w:val="el-GR"/>
         </w:rPr>
         <w:t xml:space="preserve"> μελλοντικά.  Ολοκληρώσαμε την συνάντηση και δώσαμε ραντεβού σε 1 εβδομάδα έχοντας παρακολουθήσει τις 2 διαλέξεις θεωρίας. </w:t>
@@ -236,23 +223,26 @@
     <w:p>
       <w:pPr>
         <w:rPr>
-          <w:sz w:val="28"/>
-          <w:szCs w:val="28"/>
-          <w:lang w:val="el-GR"/>
-        </w:rPr>
-      </w:pPr>
-      <w:r>
-        <w:rPr>
-          <w:sz w:val="28"/>
-          <w:szCs w:val="28"/>
+          <w:rFonts w:ascii="Times New Roman" w:hAnsi="Times New Roman" w:cs="Times New Roman"/>
+          <w:sz w:val="24"/>
+          <w:szCs w:val="24"/>
+          <w:lang w:val="el-GR"/>
+        </w:rPr>
+      </w:pPr>
+      <w:r>
+        <w:rPr>
+          <w:rFonts w:ascii="Times New Roman" w:hAnsi="Times New Roman" w:cs="Times New Roman"/>
+          <w:sz w:val="24"/>
+          <w:szCs w:val="24"/>
           <w:lang w:val="el-GR"/>
         </w:rPr>
         <w:t xml:space="preserve">Πριν την συνάντηση μας αποφασίσαμε ο καθένας να σκεφτεί και να καταγράψει πιθανούς κινδύνους ώστε να μπορούμε να τους συζητήσουμε την Πέμπτη.      </w:t>
       </w:r>
       <w:r>
         <w:rPr>
-          <w:sz w:val="28"/>
-          <w:szCs w:val="28"/>
+          <w:rFonts w:ascii="Times New Roman" w:hAnsi="Times New Roman" w:cs="Times New Roman"/>
+          <w:sz w:val="24"/>
+          <w:szCs w:val="24"/>
           <w:lang w:val="el-GR"/>
         </w:rPr>
         <w:t xml:space="preserve"> </w:t>
@@ -261,8 +251,9 @@
     <w:p>
       <w:pPr>
         <w:rPr>
-          <w:sz w:val="28"/>
-          <w:szCs w:val="28"/>
+          <w:rFonts w:ascii="Times New Roman" w:hAnsi="Times New Roman" w:cs="Times New Roman"/>
+          <w:sz w:val="24"/>
+          <w:szCs w:val="24"/>
           <w:lang w:val="el-GR"/>
         </w:rPr>
       </w:pPr>
@@ -271,18 +262,20 @@
       <w:pPr>
         <w:jc w:val="center"/>
         <w:rPr>
-          <w:b/>
-          <w:sz w:val="40"/>
-          <w:szCs w:val="40"/>
-          <w:u w:val="single"/>
-          <w:lang w:val="el-GR"/>
-        </w:rPr>
-      </w:pPr>
-      <w:r>
-        <w:rPr>
-          <w:b/>
-          <w:sz w:val="40"/>
-          <w:szCs w:val="40"/>
+          <w:rFonts w:ascii="Times New Roman" w:hAnsi="Times New Roman" w:cs="Times New Roman"/>
+          <w:b/>
+          <w:sz w:val="24"/>
+          <w:szCs w:val="24"/>
+          <w:u w:val="single"/>
+          <w:lang w:val="el-GR"/>
+        </w:rPr>
+      </w:pPr>
+      <w:r>
+        <w:rPr>
+          <w:rFonts w:ascii="Times New Roman" w:hAnsi="Times New Roman" w:cs="Times New Roman"/>
+          <w:b/>
+          <w:sz w:val="24"/>
+          <w:szCs w:val="24"/>
           <w:u w:val="single"/>
           <w:lang w:val="el-GR"/>
         </w:rPr>
@@ -290,9 +283,10 @@
       </w:r>
       <w:r>
         <w:rPr>
-          <w:b/>
-          <w:sz w:val="40"/>
-          <w:szCs w:val="40"/>
+          <w:rFonts w:ascii="Times New Roman" w:hAnsi="Times New Roman" w:cs="Times New Roman"/>
+          <w:b/>
+          <w:sz w:val="24"/>
+          <w:szCs w:val="24"/>
           <w:u w:val="single"/>
           <w:vertAlign w:val="superscript"/>
           <w:lang w:val="el-GR"/>
@@ -301,9 +295,10 @@
       </w:r>
       <w:r>
         <w:rPr>
-          <w:b/>
-          <w:sz w:val="40"/>
-          <w:szCs w:val="40"/>
+          <w:rFonts w:ascii="Times New Roman" w:hAnsi="Times New Roman" w:cs="Times New Roman"/>
+          <w:b/>
+          <w:sz w:val="24"/>
+          <w:szCs w:val="24"/>
           <w:u w:val="single"/>
           <w:lang w:val="el-GR"/>
         </w:rPr>
@@ -311,9 +306,10 @@
       </w:r>
       <w:r>
         <w:rPr>
-          <w:b/>
-          <w:sz w:val="40"/>
-          <w:szCs w:val="40"/>
+          <w:rFonts w:ascii="Times New Roman" w:hAnsi="Times New Roman" w:cs="Times New Roman"/>
+          <w:b/>
+          <w:sz w:val="24"/>
+          <w:szCs w:val="24"/>
           <w:u w:val="single"/>
           <w:lang w:val="el-GR"/>
         </w:rPr>
@@ -323,15 +319,17 @@
     <w:p>
       <w:pPr>
         <w:rPr>
-          <w:sz w:val="28"/>
-          <w:szCs w:val="28"/>
-          <w:lang w:val="el-GR"/>
-        </w:rPr>
-      </w:pPr>
-      <w:r>
-        <w:rPr>
-          <w:sz w:val="28"/>
-          <w:szCs w:val="28"/>
+          <w:rFonts w:ascii="Times New Roman" w:hAnsi="Times New Roman" w:cs="Times New Roman"/>
+          <w:sz w:val="24"/>
+          <w:szCs w:val="24"/>
+          <w:lang w:val="el-GR"/>
+        </w:rPr>
+      </w:pPr>
+      <w:r>
+        <w:rPr>
+          <w:rFonts w:ascii="Times New Roman" w:hAnsi="Times New Roman" w:cs="Times New Roman"/>
+          <w:sz w:val="24"/>
+          <w:szCs w:val="24"/>
           <w:lang w:val="el-GR"/>
         </w:rPr>
         <w:t xml:space="preserve">Σήμερα Τετάρτη 10/03 πραγματοποιήθηκε η δεύτερη συνάντηση με τα υπόλοιπα μέλη της ομάδας . Αρχικά, ο </w:t>
@@ -339,8 +337,9 @@
       <w:proofErr w:type="spellStart"/>
       <w:r>
         <w:rPr>
-          <w:sz w:val="28"/>
-          <w:szCs w:val="28"/>
+          <w:rFonts w:ascii="Times New Roman" w:hAnsi="Times New Roman" w:cs="Times New Roman"/>
+          <w:sz w:val="24"/>
+          <w:szCs w:val="24"/>
           <w:lang w:val="el-GR"/>
         </w:rPr>
         <w:t>project</w:t>
@@ -348,8 +347,9 @@
       <w:proofErr w:type="spellEnd"/>
       <w:r>
         <w:rPr>
-          <w:sz w:val="28"/>
-          <w:szCs w:val="28"/>
+          <w:rFonts w:ascii="Times New Roman" w:hAnsi="Times New Roman" w:cs="Times New Roman"/>
+          <w:sz w:val="24"/>
+          <w:szCs w:val="24"/>
           <w:lang w:val="el-GR"/>
         </w:rPr>
         <w:t xml:space="preserve"> </w:t>
@@ -357,8 +357,9 @@
       <w:proofErr w:type="spellStart"/>
       <w:r>
         <w:rPr>
-          <w:sz w:val="28"/>
-          <w:szCs w:val="28"/>
+          <w:rFonts w:ascii="Times New Roman" w:hAnsi="Times New Roman" w:cs="Times New Roman"/>
+          <w:sz w:val="24"/>
+          <w:szCs w:val="24"/>
           <w:lang w:val="el-GR"/>
         </w:rPr>
         <w:t>manager</w:t>
@@ -366,25 +367,18 @@
       <w:proofErr w:type="spellEnd"/>
       <w:r>
         <w:rPr>
-          <w:sz w:val="28"/>
-          <w:szCs w:val="28"/>
-          <w:lang w:val="el-GR"/>
-        </w:rPr>
-        <w:t xml:space="preserve"> έθεσε 4 πιθανά μοντέλα  για να επιλέξουμε τον τρόπο με τον οποίο θα συνεχίσουμε την </w:t>
-      </w:r>
-      <w:r>
-        <w:rPr>
-          <w:sz w:val="28"/>
-          <w:szCs w:val="28"/>
-          <w:lang w:val="el-GR"/>
-        </w:rPr>
-        <w:lastRenderedPageBreak/>
-        <w:t>εργασία μας  και έπειτα από συλλογική σκέψη επιλέξαμε το 4</w:t>
-      </w:r>
-      <w:r>
-        <w:rPr>
-          <w:sz w:val="28"/>
-          <w:szCs w:val="28"/>
+          <w:rFonts w:ascii="Times New Roman" w:hAnsi="Times New Roman" w:cs="Times New Roman"/>
+          <w:sz w:val="24"/>
+          <w:szCs w:val="24"/>
+          <w:lang w:val="el-GR"/>
+        </w:rPr>
+        <w:t xml:space="preserve"> έθεσε 4 πιθανά μοντέλα  για να επιλέξουμε τον τρόπο με τον οποίο θα συνεχίσουμε την εργασία μας  και έπειτα από συλλογική σκέψη επιλέξαμε το 4</w:t>
+      </w:r>
+      <w:r>
+        <w:rPr>
+          <w:rFonts w:ascii="Times New Roman" w:hAnsi="Times New Roman" w:cs="Times New Roman"/>
+          <w:sz w:val="24"/>
+          <w:szCs w:val="24"/>
           <w:vertAlign w:val="superscript"/>
           <w:lang w:val="el-GR"/>
         </w:rPr>
@@ -392,16 +386,18 @@
       </w:r>
       <w:r>
         <w:rPr>
-          <w:sz w:val="28"/>
-          <w:szCs w:val="28"/>
+          <w:rFonts w:ascii="Times New Roman" w:hAnsi="Times New Roman" w:cs="Times New Roman"/>
+          <w:sz w:val="24"/>
+          <w:szCs w:val="24"/>
           <w:lang w:val="el-GR"/>
         </w:rPr>
         <w:t xml:space="preserve"> μοντέλο. Δεν καταλήξαμε ακόμα στο πως θα είναι η δομή των ζευγαριών επειδή θέλαμε πρώτα σε προσωπική κλήση οι πελάτες να αποφασίσουμε με ποιο κομμάτι θέλει ο καθένας να ασχοληθεί. </w:t>
       </w:r>
       <w:r>
         <w:rPr>
-          <w:sz w:val="28"/>
-          <w:szCs w:val="28"/>
+          <w:rFonts w:ascii="Times New Roman" w:hAnsi="Times New Roman" w:cs="Times New Roman"/>
+          <w:sz w:val="24"/>
+          <w:szCs w:val="24"/>
           <w:lang w:val="el-GR"/>
         </w:rPr>
         <w:t xml:space="preserve">Ο κάθε πελάτης θα συνεργαστεί με έναν προγραμματιστή σε ζευγάρια. Υπάρχουν 2 κομμάτια που πρέπει να μοιραστούν στα ζευγάρια. Το πρώτο ζευγάρι θα δουλέψει με το </w:t>
@@ -409,8 +405,9 @@
       <w:proofErr w:type="spellStart"/>
       <w:r>
         <w:rPr>
-          <w:sz w:val="28"/>
-          <w:szCs w:val="28"/>
+          <w:rFonts w:ascii="Times New Roman" w:hAnsi="Times New Roman" w:cs="Times New Roman"/>
+          <w:sz w:val="24"/>
+          <w:szCs w:val="24"/>
           <w:lang w:val="el-GR"/>
         </w:rPr>
         <w:t>Frond</w:t>
@@ -418,8 +415,9 @@
       <w:proofErr w:type="spellEnd"/>
       <w:r>
         <w:rPr>
-          <w:sz w:val="28"/>
-          <w:szCs w:val="28"/>
+          <w:rFonts w:ascii="Times New Roman" w:hAnsi="Times New Roman" w:cs="Times New Roman"/>
+          <w:sz w:val="24"/>
+          <w:szCs w:val="24"/>
           <w:lang w:val="el-GR"/>
         </w:rPr>
         <w:t xml:space="preserve"> </w:t>
@@ -427,8 +425,9 @@
       <w:proofErr w:type="spellStart"/>
       <w:r>
         <w:rPr>
-          <w:sz w:val="28"/>
-          <w:szCs w:val="28"/>
+          <w:rFonts w:ascii="Times New Roman" w:hAnsi="Times New Roman" w:cs="Times New Roman"/>
+          <w:sz w:val="24"/>
+          <w:szCs w:val="24"/>
           <w:lang w:val="el-GR"/>
         </w:rPr>
         <w:t>End</w:t>
@@ -436,8 +435,9 @@
       <w:proofErr w:type="spellEnd"/>
       <w:r>
         <w:rPr>
-          <w:sz w:val="28"/>
-          <w:szCs w:val="28"/>
+          <w:rFonts w:ascii="Times New Roman" w:hAnsi="Times New Roman" w:cs="Times New Roman"/>
+          <w:sz w:val="24"/>
+          <w:szCs w:val="24"/>
           <w:lang w:val="el-GR"/>
         </w:rPr>
         <w:t xml:space="preserve"> και το δεύτερο με το </w:t>
@@ -445,8 +445,9 @@
       <w:proofErr w:type="spellStart"/>
       <w:r>
         <w:rPr>
-          <w:sz w:val="28"/>
-          <w:szCs w:val="28"/>
+          <w:rFonts w:ascii="Times New Roman" w:hAnsi="Times New Roman" w:cs="Times New Roman"/>
+          <w:sz w:val="24"/>
+          <w:szCs w:val="24"/>
           <w:lang w:val="el-GR"/>
         </w:rPr>
         <w:t>Βack</w:t>
@@ -454,8 +455,9 @@
       <w:proofErr w:type="spellEnd"/>
       <w:r>
         <w:rPr>
-          <w:sz w:val="28"/>
-          <w:szCs w:val="28"/>
+          <w:rFonts w:ascii="Times New Roman" w:hAnsi="Times New Roman" w:cs="Times New Roman"/>
+          <w:sz w:val="24"/>
+          <w:szCs w:val="24"/>
           <w:lang w:val="el-GR"/>
         </w:rPr>
         <w:t xml:space="preserve"> </w:t>
@@ -463,8 +465,9 @@
       <w:proofErr w:type="spellStart"/>
       <w:r>
         <w:rPr>
-          <w:sz w:val="28"/>
-          <w:szCs w:val="28"/>
+          <w:rFonts w:ascii="Times New Roman" w:hAnsi="Times New Roman" w:cs="Times New Roman"/>
+          <w:sz w:val="24"/>
+          <w:szCs w:val="24"/>
           <w:lang w:val="el-GR"/>
         </w:rPr>
         <w:t>end</w:t>
@@ -472,32 +475,36 @@
       <w:proofErr w:type="spellEnd"/>
       <w:r>
         <w:rPr>
-          <w:sz w:val="28"/>
-          <w:szCs w:val="28"/>
+          <w:rFonts w:ascii="Times New Roman" w:hAnsi="Times New Roman" w:cs="Times New Roman"/>
+          <w:sz w:val="24"/>
+          <w:szCs w:val="24"/>
           <w:lang w:val="el-GR"/>
         </w:rPr>
         <w:t xml:space="preserve"> και τις βάσεις δεδομένων . Ακόμα ανατέθηκε σε εμάς τους πελάτες η υλοποίηση ενός ερωτηματολογίου. Έπειτα από μελέτη της θεωρίας με </w:t>
       </w:r>
       <w:r>
         <w:rPr>
-          <w:sz w:val="28"/>
-          <w:szCs w:val="28"/>
+          <w:rFonts w:ascii="Times New Roman" w:hAnsi="Times New Roman" w:cs="Times New Roman"/>
+          <w:sz w:val="24"/>
+          <w:szCs w:val="24"/>
           <w:lang w:val="el-GR"/>
         </w:rPr>
         <w:t xml:space="preserve">σκοπό την ακριβή κατανόηση των αρμοδιοτήτων μου θα ξεκινήσω με τις απαιτήσεις και τις προδιαγραφές που μου ανατέθηκαν ώστε να μπορέσει να αρχίσει και ο προγραμματιστής το κομμάτι του. Τέλος , αποφασίσαμε πως κυκλικά σε κάθε συνάντηση θα υπάρχει ένας υπεύθυνος που θα καταγράφει τα θέματα που τέθηκαν προς συζήτηση.  </w:t>
       </w:r>
       <w:r>
         <w:rPr>
-          <w:sz w:val="28"/>
-          <w:szCs w:val="28"/>
+          <w:rFonts w:ascii="Times New Roman" w:hAnsi="Times New Roman" w:cs="Times New Roman"/>
+          <w:sz w:val="24"/>
+          <w:szCs w:val="24"/>
           <w:lang w:val="el-GR"/>
         </w:rPr>
         <w:t xml:space="preserve">  </w:t>
       </w:r>
       <w:r>
         <w:rPr>
-          <w:sz w:val="28"/>
-          <w:szCs w:val="28"/>
+          <w:rFonts w:ascii="Times New Roman" w:hAnsi="Times New Roman" w:cs="Times New Roman"/>
+          <w:sz w:val="24"/>
+          <w:szCs w:val="24"/>
           <w:lang w:val="el-GR"/>
         </w:rPr>
         <w:t xml:space="preserve"> </w:t>
@@ -507,18 +514,20 @@
       <w:pPr>
         <w:jc w:val="center"/>
         <w:rPr>
-          <w:b/>
-          <w:sz w:val="40"/>
-          <w:szCs w:val="40"/>
-          <w:u w:val="single"/>
-          <w:lang w:val="el-GR"/>
-        </w:rPr>
-      </w:pPr>
-      <w:r>
-        <w:rPr>
-          <w:b/>
-          <w:sz w:val="40"/>
-          <w:szCs w:val="40"/>
+          <w:rFonts w:ascii="Times New Roman" w:hAnsi="Times New Roman" w:cs="Times New Roman"/>
+          <w:b/>
+          <w:sz w:val="24"/>
+          <w:szCs w:val="24"/>
+          <w:u w:val="single"/>
+          <w:lang w:val="el-GR"/>
+        </w:rPr>
+      </w:pPr>
+      <w:r>
+        <w:rPr>
+          <w:rFonts w:ascii="Times New Roman" w:hAnsi="Times New Roman" w:cs="Times New Roman"/>
+          <w:b/>
+          <w:sz w:val="24"/>
+          <w:szCs w:val="24"/>
           <w:u w:val="single"/>
           <w:lang w:val="el-GR"/>
         </w:rPr>
@@ -526,9 +535,10 @@
       </w:r>
       <w:r>
         <w:rPr>
-          <w:b/>
-          <w:sz w:val="40"/>
-          <w:szCs w:val="40"/>
+          <w:rFonts w:ascii="Times New Roman" w:hAnsi="Times New Roman" w:cs="Times New Roman"/>
+          <w:b/>
+          <w:sz w:val="24"/>
+          <w:szCs w:val="24"/>
           <w:u w:val="single"/>
           <w:vertAlign w:val="superscript"/>
           <w:lang w:val="el-GR"/>
@@ -537,9 +547,10 @@
       </w:r>
       <w:r>
         <w:rPr>
-          <w:b/>
-          <w:sz w:val="40"/>
-          <w:szCs w:val="40"/>
+          <w:rFonts w:ascii="Times New Roman" w:hAnsi="Times New Roman" w:cs="Times New Roman"/>
+          <w:b/>
+          <w:sz w:val="24"/>
+          <w:szCs w:val="24"/>
           <w:u w:val="single"/>
           <w:lang w:val="el-GR"/>
         </w:rPr>
@@ -547,9 +558,10 @@
       </w:r>
       <w:r>
         <w:rPr>
-          <w:b/>
-          <w:sz w:val="40"/>
-          <w:szCs w:val="40"/>
+          <w:rFonts w:ascii="Times New Roman" w:hAnsi="Times New Roman" w:cs="Times New Roman"/>
+          <w:b/>
+          <w:sz w:val="24"/>
+          <w:szCs w:val="24"/>
           <w:u w:val="single"/>
           <w:lang w:val="el-GR"/>
         </w:rPr>
@@ -559,217 +571,200 @@
     <w:p>
       <w:pPr>
         <w:rPr>
-          <w:sz w:val="28"/>
-          <w:szCs w:val="28"/>
-          <w:lang w:val="el-GR"/>
-        </w:rPr>
-      </w:pPr>
-      <w:r>
-        <w:rPr>
-          <w:sz w:val="28"/>
-          <w:szCs w:val="28"/>
-          <w:lang w:val="el-GR"/>
-        </w:rPr>
+          <w:rFonts w:ascii="Times New Roman" w:hAnsi="Times New Roman" w:cs="Times New Roman"/>
+          <w:sz w:val="24"/>
+          <w:szCs w:val="24"/>
+          <w:lang w:val="el-GR"/>
+        </w:rPr>
+      </w:pPr>
+      <w:r>
+        <w:rPr>
+          <w:rFonts w:ascii="Times New Roman" w:hAnsi="Times New Roman" w:cs="Times New Roman"/>
+          <w:sz w:val="24"/>
+          <w:szCs w:val="24"/>
+          <w:lang w:val="el-GR"/>
+        </w:rPr>
+        <w:lastRenderedPageBreak/>
         <w:t xml:space="preserve">Μιλήσαμε για τους κινδύνους που μπορεί να αντιμετωπίσουμε αν η εφαρμογή δεν λειτουργεί σε κάποιο συγκεκριμένο λειτουργικό σύστημα ή αν υπάρχει πρόβλημα με την σύνδεση της βάσεως δεδομένων. Συζητήσαμε το ερωτηματολόγιο των πελατών </w:t>
       </w:r>
       <w:r>
         <w:rPr>
-          <w:sz w:val="28"/>
-          <w:szCs w:val="28"/>
-          <w:lang w:val="el-GR"/>
-        </w:rPr>
-        <w:t>και σχολιάσαμε κάποιες απαιτήσεις και ερωτήσεις</w:t>
-      </w:r>
-      <w:r>
-        <w:rPr>
-          <w:sz w:val="28"/>
-          <w:szCs w:val="28"/>
+          <w:rFonts w:ascii="Times New Roman" w:hAnsi="Times New Roman" w:cs="Times New Roman"/>
+          <w:sz w:val="24"/>
+          <w:szCs w:val="24"/>
+          <w:lang w:val="el-GR"/>
+        </w:rPr>
+        <w:t xml:space="preserve">και σχολιάσαμε κάποιες απαιτήσεις και ερωτήσεις .Επίσης, </w:t>
+      </w:r>
+      <w:r>
+        <w:rPr>
+          <w:rFonts w:ascii="Times New Roman" w:hAnsi="Times New Roman" w:cs="Times New Roman"/>
+          <w:sz w:val="24"/>
+          <w:szCs w:val="24"/>
+          <w:lang w:val="el-GR"/>
+        </w:rPr>
+        <w:t>οριστι</w:t>
+      </w:r>
+      <w:r>
+        <w:rPr>
+          <w:rFonts w:ascii="Times New Roman" w:hAnsi="Times New Roman" w:cs="Times New Roman"/>
+          <w:sz w:val="24"/>
+          <w:szCs w:val="24"/>
+          <w:lang w:val="el-GR"/>
+        </w:rPr>
+        <w:t>κοποιήσαμε τις συναντήσεις μας,</w:t>
+      </w:r>
+      <w:r>
+        <w:rPr>
+          <w:rFonts w:ascii="Times New Roman" w:hAnsi="Times New Roman" w:cs="Times New Roman"/>
+          <w:sz w:val="24"/>
+          <w:szCs w:val="24"/>
           <w:lang w:val="el-GR"/>
         </w:rPr>
         <w:t xml:space="preserve"> </w:t>
       </w:r>
       <w:r>
         <w:rPr>
-          <w:sz w:val="28"/>
-          <w:szCs w:val="28"/>
-          <w:lang w:val="el-GR"/>
-        </w:rPr>
-        <w:t xml:space="preserve">.Επίσης, </w:t>
-      </w:r>
-      <w:r>
-        <w:rPr>
-          <w:sz w:val="28"/>
-          <w:szCs w:val="28"/>
-          <w:lang w:val="el-GR"/>
-        </w:rPr>
-        <w:t>οριστι</w:t>
-      </w:r>
-      <w:r>
-        <w:rPr>
-          <w:sz w:val="28"/>
-          <w:szCs w:val="28"/>
-          <w:lang w:val="el-GR"/>
-        </w:rPr>
-        <w:t xml:space="preserve">κοποιήσαμε τις συναντήσεις </w:t>
-      </w:r>
-      <w:r>
-        <w:rPr>
-          <w:sz w:val="28"/>
-          <w:szCs w:val="28"/>
-          <w:lang w:val="el-GR"/>
-        </w:rPr>
-        <w:t>μας,</w:t>
-      </w:r>
-      <w:r>
-        <w:rPr>
-          <w:sz w:val="28"/>
-          <w:szCs w:val="28"/>
+          <w:rFonts w:ascii="Times New Roman" w:hAnsi="Times New Roman" w:cs="Times New Roman"/>
+          <w:sz w:val="24"/>
+          <w:szCs w:val="24"/>
+          <w:lang w:val="el-GR"/>
+        </w:rPr>
+        <w:t xml:space="preserve">αποφασίζοντας ότι  θα γίνονται ανά μία εβδομάδα, αλλά κατά την διάρκεια της εβδομάδας το κάθε μέλος θα φτιάχνει ένα </w:t>
+      </w:r>
+      <w:proofErr w:type="spellStart"/>
+      <w:r>
+        <w:rPr>
+          <w:rFonts w:ascii="Times New Roman" w:hAnsi="Times New Roman" w:cs="Times New Roman"/>
+          <w:sz w:val="24"/>
+          <w:szCs w:val="24"/>
+          <w:lang w:val="en-US"/>
+        </w:rPr>
+        <w:t>mydailyscrum</w:t>
+      </w:r>
+      <w:proofErr w:type="spellEnd"/>
+      <w:r>
+        <w:rPr>
+          <w:rFonts w:ascii="Times New Roman" w:hAnsi="Times New Roman" w:cs="Times New Roman"/>
+          <w:sz w:val="24"/>
+          <w:szCs w:val="24"/>
+          <w:lang w:val="el-GR"/>
+        </w:rPr>
+        <w:t>.</w:t>
+      </w:r>
+      <w:r>
+        <w:rPr>
+          <w:rFonts w:ascii="Times New Roman" w:hAnsi="Times New Roman" w:cs="Times New Roman"/>
+          <w:sz w:val="24"/>
+          <w:szCs w:val="24"/>
+          <w:lang w:val="en-US"/>
+        </w:rPr>
+        <w:t>txt</w:t>
+      </w:r>
+      <w:r>
+        <w:rPr>
+          <w:rFonts w:ascii="Times New Roman" w:hAnsi="Times New Roman" w:cs="Times New Roman"/>
+          <w:sz w:val="24"/>
+          <w:szCs w:val="24"/>
+          <w:lang w:val="el-GR"/>
+        </w:rPr>
+        <w:t xml:space="preserve"> αρχείο όπου θα απαντάει στις 3 ερωτήσεις του παραδοσιακού </w:t>
+      </w:r>
+      <w:r>
+        <w:rPr>
+          <w:rFonts w:ascii="Times New Roman" w:hAnsi="Times New Roman" w:cs="Times New Roman"/>
+          <w:sz w:val="24"/>
+          <w:szCs w:val="24"/>
+          <w:lang w:val="en-US"/>
+        </w:rPr>
+        <w:t>SCRUM</w:t>
+      </w:r>
+      <w:r>
+        <w:rPr>
+          <w:rFonts w:ascii="Times New Roman" w:hAnsi="Times New Roman" w:cs="Times New Roman"/>
+          <w:sz w:val="24"/>
+          <w:szCs w:val="24"/>
+          <w:lang w:val="el-GR"/>
+        </w:rPr>
+        <w:t>.</w:t>
+      </w:r>
+      <w:r>
+        <w:rPr>
+          <w:rFonts w:ascii="Times New Roman" w:hAnsi="Times New Roman" w:cs="Times New Roman"/>
+          <w:sz w:val="24"/>
+          <w:szCs w:val="24"/>
+          <w:lang w:val="el-GR"/>
+        </w:rPr>
+        <w:t xml:space="preserve">Έπειτα συζητήσαμε πιο ειδικές απαιτήσεις που έχουν σχέση με το </w:t>
+      </w:r>
+      <w:r>
+        <w:rPr>
+          <w:rFonts w:ascii="Times New Roman" w:hAnsi="Times New Roman" w:cs="Times New Roman"/>
+          <w:sz w:val="24"/>
+          <w:szCs w:val="24"/>
+          <w:lang w:val="en-US"/>
+        </w:rPr>
+        <w:t>login</w:t>
+      </w:r>
+      <w:r>
+        <w:rPr>
+          <w:rFonts w:ascii="Times New Roman" w:hAnsi="Times New Roman" w:cs="Times New Roman"/>
+          <w:sz w:val="24"/>
+          <w:szCs w:val="24"/>
           <w:lang w:val="el-GR"/>
         </w:rPr>
         <w:t xml:space="preserve"> </w:t>
       </w:r>
       <w:r>
         <w:rPr>
-          <w:sz w:val="28"/>
-          <w:szCs w:val="28"/>
-          <w:lang w:val="el-GR"/>
-        </w:rPr>
-        <w:t>αποφασίζοντας ότι</w:t>
-      </w:r>
-      <w:r>
-        <w:rPr>
-          <w:sz w:val="28"/>
-          <w:szCs w:val="28"/>
-          <w:lang w:val="el-GR"/>
-        </w:rPr>
-        <w:t xml:space="preserve">  θα γίνονται ανά μία εβδομάδα, αλλά κατά την διάρκεια της εβδομάδας το κάθε μέλος θα φτιάχνει ένα </w:t>
-      </w:r>
-      <w:proofErr w:type="spellStart"/>
-      <w:r>
-        <w:rPr>
-          <w:sz w:val="28"/>
-          <w:szCs w:val="28"/>
+          <w:rFonts w:ascii="Times New Roman" w:hAnsi="Times New Roman" w:cs="Times New Roman"/>
+          <w:sz w:val="24"/>
+          <w:szCs w:val="24"/>
           <w:lang w:val="en-US"/>
         </w:rPr>
-        <w:t>mydailyscrum</w:t>
-      </w:r>
-      <w:proofErr w:type="spellEnd"/>
-      <w:r>
-        <w:rPr>
-          <w:sz w:val="28"/>
-          <w:szCs w:val="28"/>
-          <w:lang w:val="el-GR"/>
-        </w:rPr>
-        <w:t>.</w:t>
-      </w:r>
-      <w:r>
-        <w:rPr>
-          <w:sz w:val="28"/>
-          <w:szCs w:val="28"/>
-          <w:lang w:val="en-US"/>
-        </w:rPr>
-        <w:t>txt</w:t>
-      </w:r>
-      <w:r>
-        <w:rPr>
-          <w:sz w:val="28"/>
-          <w:szCs w:val="28"/>
-          <w:lang w:val="el-GR"/>
-        </w:rPr>
-        <w:t xml:space="preserve"> αρχείο όπου θα απαντάει στις 3 ερωτήσεις του παραδοσιακού </w:t>
-      </w:r>
-      <w:r>
-        <w:rPr>
-          <w:sz w:val="28"/>
-          <w:szCs w:val="28"/>
-          <w:lang w:val="en-US"/>
-        </w:rPr>
-        <w:t>SCRUM</w:t>
-      </w:r>
-      <w:r>
-        <w:rPr>
-          <w:sz w:val="28"/>
-          <w:szCs w:val="28"/>
-          <w:lang w:val="el-GR"/>
-        </w:rPr>
-        <w:t>.</w:t>
-      </w:r>
-      <w:r>
-        <w:rPr>
-          <w:sz w:val="28"/>
-          <w:szCs w:val="28"/>
-          <w:lang w:val="el-GR"/>
-        </w:rPr>
-        <w:t xml:space="preserve">Έπειτα συζητήσαμε πιο ειδικές απαιτήσεις που έχουν σχέση με το </w:t>
-      </w:r>
-      <w:r>
-        <w:rPr>
-          <w:sz w:val="28"/>
-          <w:szCs w:val="28"/>
-          <w:lang w:val="en-US"/>
-        </w:rPr>
-        <w:t>login</w:t>
-      </w:r>
-      <w:r>
-        <w:rPr>
-          <w:sz w:val="28"/>
-          <w:szCs w:val="28"/>
-          <w:lang w:val="el-GR"/>
-        </w:rPr>
-        <w:t xml:space="preserve"> </w:t>
-      </w:r>
-      <w:r>
-        <w:rPr>
-          <w:sz w:val="28"/>
-          <w:szCs w:val="28"/>
-          <w:lang w:val="en-US"/>
-        </w:rPr>
         <w:t>screen</w:t>
       </w:r>
       <w:r>
         <w:rPr>
-          <w:sz w:val="28"/>
-          <w:szCs w:val="28"/>
-          <w:lang w:val="el-GR"/>
-        </w:rPr>
-        <w:t>.</w:t>
-      </w:r>
-      <w:r>
-        <w:rPr>
-          <w:sz w:val="28"/>
-          <w:szCs w:val="28"/>
-          <w:lang w:val="el-GR"/>
-        </w:rPr>
-        <w:t>Κλείσαμε την συζήτηση</w:t>
-      </w:r>
-      <w:r>
-        <w:rPr>
-          <w:sz w:val="28"/>
-          <w:szCs w:val="28"/>
+          <w:rFonts w:ascii="Times New Roman" w:hAnsi="Times New Roman" w:cs="Times New Roman"/>
+          <w:sz w:val="24"/>
+          <w:szCs w:val="24"/>
+          <w:lang w:val="el-GR"/>
+        </w:rPr>
+        <w:t>.Κλείσαμε την συζήτηση</w:t>
+      </w:r>
+      <w:r>
+        <w:rPr>
+          <w:rFonts w:ascii="Times New Roman" w:hAnsi="Times New Roman" w:cs="Times New Roman"/>
+          <w:sz w:val="24"/>
+          <w:szCs w:val="24"/>
           <w:lang w:val="el-GR"/>
         </w:rPr>
         <w:t xml:space="preserve"> μας</w:t>
       </w:r>
       <w:r>
         <w:rPr>
-          <w:sz w:val="28"/>
-          <w:szCs w:val="28"/>
+          <w:rFonts w:ascii="Times New Roman" w:hAnsi="Times New Roman" w:cs="Times New Roman"/>
+          <w:sz w:val="24"/>
+          <w:szCs w:val="24"/>
           <w:lang w:val="el-GR"/>
         </w:rPr>
         <w:t xml:space="preserve"> με το τι έχει</w:t>
       </w:r>
       <w:r>
         <w:rPr>
-          <w:sz w:val="28"/>
-          <w:szCs w:val="28"/>
+          <w:rFonts w:ascii="Times New Roman" w:hAnsi="Times New Roman" w:cs="Times New Roman"/>
+          <w:sz w:val="24"/>
+          <w:szCs w:val="24"/>
           <w:lang w:val="el-GR"/>
         </w:rPr>
         <w:t xml:space="preserve"> να κάνει</w:t>
       </w:r>
       <w:r>
         <w:rPr>
-          <w:sz w:val="28"/>
-          <w:szCs w:val="28"/>
+          <w:rFonts w:ascii="Times New Roman" w:hAnsi="Times New Roman" w:cs="Times New Roman"/>
+          <w:sz w:val="24"/>
+          <w:szCs w:val="24"/>
           <w:lang w:val="el-GR"/>
         </w:rPr>
         <w:t xml:space="preserve"> ο καθένας μέχρι την επόμενη συνάντηση.</w:t>
@@ -779,18 +774,20 @@
       <w:pPr>
         <w:jc w:val="center"/>
         <w:rPr>
-          <w:b/>
-          <w:sz w:val="40"/>
-          <w:szCs w:val="40"/>
-          <w:u w:val="single"/>
-          <w:lang w:val="el-GR"/>
-        </w:rPr>
-      </w:pPr>
-      <w:r>
-        <w:rPr>
-          <w:b/>
-          <w:sz w:val="40"/>
-          <w:szCs w:val="40"/>
+          <w:rFonts w:ascii="Times New Roman" w:hAnsi="Times New Roman" w:cs="Times New Roman"/>
+          <w:b/>
+          <w:sz w:val="24"/>
+          <w:szCs w:val="24"/>
+          <w:u w:val="single"/>
+          <w:lang w:val="el-GR"/>
+        </w:rPr>
+      </w:pPr>
+      <w:r>
+        <w:rPr>
+          <w:rFonts w:ascii="Times New Roman" w:hAnsi="Times New Roman" w:cs="Times New Roman"/>
+          <w:b/>
+          <w:sz w:val="24"/>
+          <w:szCs w:val="24"/>
           <w:u w:val="single"/>
           <w:lang w:val="el-GR"/>
         </w:rPr>
@@ -798,9 +795,10 @@
       </w:r>
       <w:r>
         <w:rPr>
-          <w:b/>
-          <w:sz w:val="40"/>
-          <w:szCs w:val="40"/>
+          <w:rFonts w:ascii="Times New Roman" w:hAnsi="Times New Roman" w:cs="Times New Roman"/>
+          <w:b/>
+          <w:sz w:val="24"/>
+          <w:szCs w:val="24"/>
           <w:u w:val="single"/>
           <w:vertAlign w:val="superscript"/>
           <w:lang w:val="el-GR"/>
@@ -809,9 +807,10 @@
       </w:r>
       <w:r>
         <w:rPr>
-          <w:b/>
-          <w:sz w:val="40"/>
-          <w:szCs w:val="40"/>
+          <w:rFonts w:ascii="Times New Roman" w:hAnsi="Times New Roman" w:cs="Times New Roman"/>
+          <w:b/>
+          <w:sz w:val="24"/>
+          <w:szCs w:val="24"/>
           <w:u w:val="single"/>
           <w:lang w:val="el-GR"/>
         </w:rPr>
@@ -819,68 +818,31 @@
       </w:r>
       <w:r>
         <w:rPr>
-          <w:b/>
-          <w:sz w:val="40"/>
-          <w:szCs w:val="40"/>
-          <w:u w:val="single"/>
-          <w:lang w:val="el-GR"/>
-        </w:rPr>
-        <w:t xml:space="preserve">Συνάντηση - </w:t>
-      </w:r>
-      <w:r>
-        <w:rPr>
-          <w:b/>
-          <w:sz w:val="40"/>
-          <w:szCs w:val="40"/>
-          <w:u w:val="single"/>
-          <w:lang w:val="el-GR"/>
-        </w:rPr>
-        <w:t>Τετάρτη</w:t>
-      </w:r>
-      <w:r>
-        <w:rPr>
-          <w:b/>
-          <w:sz w:val="40"/>
-          <w:szCs w:val="40"/>
-          <w:u w:val="single"/>
-          <w:lang w:val="el-GR"/>
-        </w:rPr>
-        <w:t xml:space="preserve"> </w:t>
-      </w:r>
-      <w:r>
-        <w:rPr>
-          <w:b/>
-          <w:sz w:val="40"/>
-          <w:szCs w:val="40"/>
-          <w:u w:val="single"/>
-          <w:lang w:val="el-GR"/>
-        </w:rPr>
-        <w:t>24</w:t>
-      </w:r>
-      <w:r>
-        <w:rPr>
-          <w:b/>
-          <w:sz w:val="40"/>
-          <w:szCs w:val="40"/>
-          <w:u w:val="single"/>
-          <w:lang w:val="el-GR"/>
-        </w:rPr>
-        <w:t>/03</w:t>
+          <w:rFonts w:ascii="Times New Roman" w:hAnsi="Times New Roman" w:cs="Times New Roman"/>
+          <w:b/>
+          <w:sz w:val="24"/>
+          <w:szCs w:val="24"/>
+          <w:u w:val="single"/>
+          <w:lang w:val="el-GR"/>
+        </w:rPr>
+        <w:t>Συνάντηση - Τετάρτη 24/03</w:t>
       </w:r>
     </w:p>
     <w:p>
       <w:pPr>
         <w:jc w:val="center"/>
         <w:rPr>
-          <w:sz w:val="28"/>
-          <w:szCs w:val="28"/>
-          <w:lang w:val="el-GR"/>
-        </w:rPr>
-      </w:pPr>
-      <w:r>
-        <w:rPr>
-          <w:sz w:val="28"/>
-          <w:szCs w:val="28"/>
+          <w:rFonts w:ascii="Times New Roman" w:hAnsi="Times New Roman" w:cs="Times New Roman"/>
+          <w:sz w:val="24"/>
+          <w:szCs w:val="24"/>
+          <w:lang w:val="el-GR"/>
+        </w:rPr>
+      </w:pPr>
+      <w:r>
+        <w:rPr>
+          <w:rFonts w:ascii="Times New Roman" w:hAnsi="Times New Roman" w:cs="Times New Roman"/>
+          <w:sz w:val="24"/>
+          <w:szCs w:val="24"/>
           <w:lang w:val="el-GR"/>
         </w:rPr>
         <w:t>Είδαμε σε τι στάδιο βρίσκεται ο καθένας. Στη συνέχεια συζητήσαμε για το τι είδους ελέγχους θα πρέπει να κάνει ο ελεγκτής και πώς. Ακόμη, απαντήθηκαν ορισμένες απορίες και ασάφειες που είχαμε. Επιπλέον βγάλαμε προδιαγραφές για το σχεδιασμό της αρχικής οθόνης σύνδεσης του λογισμικού μας και ορίσαμε στο τέλος την επόμενη μας συνάντηση.</w:t>
@@ -890,8 +852,9 @@
       <w:pPr>
         <w:jc w:val="center"/>
         <w:rPr>
-          <w:sz w:val="40"/>
-          <w:szCs w:val="40"/>
+          <w:rFonts w:ascii="Times New Roman" w:hAnsi="Times New Roman" w:cs="Times New Roman"/>
+          <w:sz w:val="24"/>
+          <w:szCs w:val="24"/>
           <w:lang w:val="el-GR"/>
         </w:rPr>
       </w:pPr>
@@ -900,29 +863,31 @@
       <w:pPr>
         <w:jc w:val="center"/>
         <w:rPr>
-          <w:b/>
-          <w:sz w:val="40"/>
-          <w:szCs w:val="40"/>
-          <w:u w:val="single"/>
-          <w:lang w:val="el-GR"/>
-        </w:rPr>
-      </w:pPr>
-      <w:r>
-        <w:rPr>
-          <w:b/>
-          <w:sz w:val="40"/>
-          <w:szCs w:val="40"/>
-          <w:u w:val="single"/>
-          <w:lang w:val="el-GR"/>
-        </w:rPr>
-        <w:lastRenderedPageBreak/>
+          <w:rFonts w:ascii="Times New Roman" w:hAnsi="Times New Roman" w:cs="Times New Roman"/>
+          <w:b/>
+          <w:sz w:val="24"/>
+          <w:szCs w:val="24"/>
+          <w:u w:val="single"/>
+          <w:lang w:val="el-GR"/>
+        </w:rPr>
+      </w:pPr>
+      <w:r>
+        <w:rPr>
+          <w:rFonts w:ascii="Times New Roman" w:hAnsi="Times New Roman" w:cs="Times New Roman"/>
+          <w:b/>
+          <w:sz w:val="24"/>
+          <w:szCs w:val="24"/>
+          <w:u w:val="single"/>
+          <w:lang w:val="el-GR"/>
+        </w:rPr>
         <w:t>5</w:t>
       </w:r>
       <w:r>
         <w:rPr>
-          <w:b/>
-          <w:sz w:val="40"/>
-          <w:szCs w:val="40"/>
+          <w:rFonts w:ascii="Times New Roman" w:hAnsi="Times New Roman" w:cs="Times New Roman"/>
+          <w:b/>
+          <w:sz w:val="24"/>
+          <w:szCs w:val="24"/>
           <w:u w:val="single"/>
           <w:vertAlign w:val="superscript"/>
           <w:lang w:val="el-GR"/>
@@ -931,9 +896,10 @@
       </w:r>
       <w:r>
         <w:rPr>
-          <w:b/>
-          <w:sz w:val="40"/>
-          <w:szCs w:val="40"/>
+          <w:rFonts w:ascii="Times New Roman" w:hAnsi="Times New Roman" w:cs="Times New Roman"/>
+          <w:b/>
+          <w:sz w:val="24"/>
+          <w:szCs w:val="24"/>
           <w:u w:val="single"/>
           <w:lang w:val="el-GR"/>
         </w:rPr>
@@ -941,277 +907,228 @@
       </w:r>
       <w:r>
         <w:rPr>
-          <w:b/>
-          <w:sz w:val="40"/>
-          <w:szCs w:val="40"/>
-          <w:u w:val="single"/>
-          <w:lang w:val="el-GR"/>
-        </w:rPr>
-        <w:t xml:space="preserve">- </w:t>
-      </w:r>
-      <w:r>
-        <w:rPr>
-          <w:b/>
-          <w:sz w:val="40"/>
-          <w:szCs w:val="40"/>
-          <w:u w:val="single"/>
-          <w:lang w:val="el-GR"/>
-        </w:rPr>
-        <w:t>Πέμπτη</w:t>
-      </w:r>
-      <w:r>
-        <w:rPr>
-          <w:b/>
-          <w:sz w:val="40"/>
-          <w:szCs w:val="40"/>
-          <w:u w:val="single"/>
-          <w:lang w:val="el-GR"/>
-        </w:rPr>
-        <w:t xml:space="preserve"> </w:t>
-      </w:r>
-      <w:r>
-        <w:rPr>
-          <w:b/>
-          <w:sz w:val="40"/>
-          <w:szCs w:val="40"/>
-          <w:u w:val="single"/>
-          <w:lang w:val="el-GR"/>
-        </w:rPr>
-        <w:t>1</w:t>
-      </w:r>
-      <w:r>
-        <w:rPr>
-          <w:b/>
-          <w:sz w:val="40"/>
-          <w:szCs w:val="40"/>
-          <w:u w:val="single"/>
-          <w:lang w:val="el-GR"/>
-        </w:rPr>
-        <w:t>/</w:t>
-      </w:r>
-      <w:r>
-        <w:rPr>
-          <w:b/>
-          <w:sz w:val="40"/>
-          <w:szCs w:val="40"/>
-          <w:u w:val="single"/>
-          <w:lang w:val="el-GR"/>
-        </w:rPr>
-        <w:t>4</w:t>
+          <w:rFonts w:ascii="Times New Roman" w:hAnsi="Times New Roman" w:cs="Times New Roman"/>
+          <w:b/>
+          <w:sz w:val="24"/>
+          <w:szCs w:val="24"/>
+          <w:u w:val="single"/>
+          <w:lang w:val="el-GR"/>
+        </w:rPr>
+        <w:t>- Πέμπτη 1/4</w:t>
       </w:r>
     </w:p>
     <w:p>
       <w:pPr>
         <w:rPr>
-          <w:sz w:val="28"/>
-          <w:szCs w:val="28"/>
-          <w:lang w:val="el-GR"/>
-        </w:rPr>
-      </w:pPr>
-      <w:r>
-        <w:rPr>
-          <w:sz w:val="28"/>
-          <w:szCs w:val="28"/>
+          <w:rFonts w:ascii="Times New Roman" w:hAnsi="Times New Roman" w:cs="Times New Roman"/>
+          <w:sz w:val="24"/>
+          <w:szCs w:val="24"/>
+          <w:lang w:val="el-GR"/>
+        </w:rPr>
+      </w:pPr>
+      <w:r>
+        <w:rPr>
+          <w:rFonts w:ascii="Times New Roman" w:hAnsi="Times New Roman" w:cs="Times New Roman"/>
+          <w:sz w:val="24"/>
+          <w:szCs w:val="24"/>
           <w:lang w:val="el-GR"/>
         </w:rPr>
         <w:t>Σε αυτήν την συνάντηση</w:t>
       </w:r>
       <w:r>
         <w:rPr>
-          <w:sz w:val="28"/>
-          <w:szCs w:val="28"/>
+          <w:rFonts w:ascii="Times New Roman" w:hAnsi="Times New Roman" w:cs="Times New Roman"/>
+          <w:sz w:val="24"/>
+          <w:szCs w:val="24"/>
           <w:lang w:val="el-GR"/>
         </w:rPr>
         <w:t xml:space="preserve"> </w:t>
       </w:r>
       <w:r>
         <w:rPr>
-          <w:sz w:val="28"/>
-          <w:szCs w:val="28"/>
+          <w:rFonts w:ascii="Times New Roman" w:hAnsi="Times New Roman" w:cs="Times New Roman"/>
+          <w:sz w:val="24"/>
+          <w:szCs w:val="24"/>
           <w:lang w:val="el-GR"/>
         </w:rPr>
         <w:t xml:space="preserve">,μετά από μια </w:t>
       </w:r>
       <w:r>
         <w:rPr>
-          <w:sz w:val="28"/>
-          <w:szCs w:val="28"/>
+          <w:rFonts w:ascii="Times New Roman" w:hAnsi="Times New Roman" w:cs="Times New Roman"/>
+          <w:sz w:val="24"/>
+          <w:szCs w:val="24"/>
           <w:lang w:val="el-GR"/>
         </w:rPr>
         <w:t>διευκρίνηση</w:t>
       </w:r>
       <w:r>
         <w:rPr>
-          <w:sz w:val="28"/>
-          <w:szCs w:val="28"/>
+          <w:rFonts w:ascii="Times New Roman" w:hAnsi="Times New Roman" w:cs="Times New Roman"/>
+          <w:sz w:val="24"/>
+          <w:szCs w:val="24"/>
           <w:lang w:val="el-GR"/>
         </w:rPr>
         <w:t xml:space="preserve"> που είχαμε στο μάθημα</w:t>
       </w:r>
       <w:r>
         <w:rPr>
-          <w:sz w:val="28"/>
-          <w:szCs w:val="28"/>
+          <w:rFonts w:ascii="Times New Roman" w:hAnsi="Times New Roman" w:cs="Times New Roman"/>
+          <w:sz w:val="24"/>
+          <w:szCs w:val="24"/>
           <w:lang w:val="el-GR"/>
         </w:rPr>
         <w:t xml:space="preserve"> </w:t>
       </w:r>
       <w:r>
         <w:rPr>
-          <w:sz w:val="28"/>
-          <w:szCs w:val="28"/>
+          <w:rFonts w:ascii="Times New Roman" w:hAnsi="Times New Roman" w:cs="Times New Roman"/>
+          <w:sz w:val="24"/>
+          <w:szCs w:val="24"/>
           <w:lang w:val="el-GR"/>
         </w:rPr>
         <w:t>,οι πελάτες ,όσον αφορά τις απαιτήσεις και το έγγραφο των απαιτήσεων,</w:t>
       </w:r>
       <w:r>
         <w:rPr>
-          <w:sz w:val="28"/>
-          <w:szCs w:val="28"/>
+          <w:rFonts w:ascii="Times New Roman" w:hAnsi="Times New Roman" w:cs="Times New Roman"/>
+          <w:sz w:val="24"/>
+          <w:szCs w:val="24"/>
           <w:lang w:val="el-GR"/>
         </w:rPr>
         <w:t xml:space="preserve"> </w:t>
       </w:r>
       <w:r>
         <w:rPr>
-          <w:sz w:val="28"/>
-          <w:szCs w:val="28"/>
+          <w:rFonts w:ascii="Times New Roman" w:hAnsi="Times New Roman" w:cs="Times New Roman"/>
+          <w:sz w:val="24"/>
+          <w:szCs w:val="24"/>
           <w:lang w:val="el-GR"/>
         </w:rPr>
         <w:t>αποφασίσαμε να αλλάξουμε λίγο το αρχικό σχέδιο που είχαμε στο νου μας,</w:t>
       </w:r>
       <w:r>
         <w:rPr>
-          <w:sz w:val="28"/>
-          <w:szCs w:val="28"/>
+          <w:rFonts w:ascii="Times New Roman" w:hAnsi="Times New Roman" w:cs="Times New Roman"/>
+          <w:sz w:val="24"/>
+          <w:szCs w:val="24"/>
           <w:lang w:val="el-GR"/>
         </w:rPr>
         <w:t xml:space="preserve"> </w:t>
       </w:r>
       <w:r>
         <w:rPr>
-          <w:sz w:val="28"/>
-          <w:szCs w:val="28"/>
+          <w:rFonts w:ascii="Times New Roman" w:hAnsi="Times New Roman" w:cs="Times New Roman"/>
+          <w:sz w:val="24"/>
+          <w:szCs w:val="24"/>
           <w:lang w:val="el-GR"/>
         </w:rPr>
         <w:t>για την καταγραφή των απαιτήσεων και να το ανανεώσουμε μέχρι την επόμενη συνάντηση.</w:t>
       </w:r>
       <w:r>
         <w:rPr>
-          <w:sz w:val="28"/>
-          <w:szCs w:val="28"/>
+          <w:rFonts w:ascii="Times New Roman" w:hAnsi="Times New Roman" w:cs="Times New Roman"/>
+          <w:sz w:val="24"/>
+          <w:szCs w:val="24"/>
           <w:lang w:val="el-GR"/>
         </w:rPr>
         <w:t xml:space="preserve"> Επίσης ,συζητήσαμε για το </w:t>
       </w:r>
       <w:r>
         <w:rPr>
-          <w:sz w:val="28"/>
-          <w:szCs w:val="28"/>
+          <w:rFonts w:ascii="Times New Roman" w:hAnsi="Times New Roman" w:cs="Times New Roman"/>
+          <w:sz w:val="24"/>
+          <w:szCs w:val="24"/>
           <w:lang w:val="en-US"/>
         </w:rPr>
         <w:t>agreement</w:t>
       </w:r>
       <w:r>
         <w:rPr>
-          <w:sz w:val="28"/>
-          <w:szCs w:val="28"/>
+          <w:rFonts w:ascii="Times New Roman" w:hAnsi="Times New Roman" w:cs="Times New Roman"/>
+          <w:sz w:val="24"/>
+          <w:szCs w:val="24"/>
           <w:lang w:val="el-GR"/>
         </w:rPr>
         <w:t xml:space="preserve"> </w:t>
       </w:r>
       <w:r>
         <w:rPr>
-          <w:sz w:val="28"/>
-          <w:szCs w:val="28"/>
+          <w:rFonts w:ascii="Times New Roman" w:hAnsi="Times New Roman" w:cs="Times New Roman"/>
+          <w:sz w:val="24"/>
+          <w:szCs w:val="24"/>
           <w:lang w:val="en-US"/>
         </w:rPr>
         <w:t>template</w:t>
       </w:r>
       <w:r>
         <w:rPr>
-          <w:sz w:val="28"/>
-          <w:szCs w:val="28"/>
-          <w:lang w:val="el-GR"/>
-        </w:rPr>
-        <w:t xml:space="preserve">  </w:t>
-      </w:r>
-      <w:r>
-        <w:rPr>
-          <w:sz w:val="28"/>
-          <w:szCs w:val="28"/>
-          <w:lang w:val="el-GR"/>
-        </w:rPr>
-        <w:t>και αποφασίσαμε τελικά για τον έλεγχο να χρησιμ</w:t>
-      </w:r>
-      <w:r>
-        <w:rPr>
-          <w:sz w:val="28"/>
-          <w:szCs w:val="28"/>
+          <w:rFonts w:ascii="Times New Roman" w:hAnsi="Times New Roman" w:cs="Times New Roman"/>
+          <w:sz w:val="24"/>
+          <w:szCs w:val="24"/>
+          <w:lang w:val="el-GR"/>
+        </w:rPr>
+        <w:t xml:space="preserve">  και αποφασίσαμε τελικά για τον έλεγχο να χρησιμ</w:t>
+      </w:r>
+      <w:r>
+        <w:rPr>
+          <w:rFonts w:ascii="Times New Roman" w:hAnsi="Times New Roman" w:cs="Times New Roman"/>
+          <w:sz w:val="24"/>
+          <w:szCs w:val="24"/>
           <w:lang w:val="el-GR"/>
         </w:rPr>
         <w:t>οποιήσουμε το κλειστό κουτί αντί</w:t>
       </w:r>
       <w:r>
         <w:rPr>
-          <w:sz w:val="28"/>
-          <w:szCs w:val="28"/>
+          <w:rFonts w:ascii="Times New Roman" w:hAnsi="Times New Roman" w:cs="Times New Roman"/>
+          <w:sz w:val="24"/>
+          <w:szCs w:val="24"/>
           <w:lang w:val="el-GR"/>
         </w:rPr>
         <w:t xml:space="preserve"> για το ανοιχτό.</w:t>
       </w:r>
       <w:r>
         <w:rPr>
-          <w:sz w:val="28"/>
-          <w:szCs w:val="28"/>
-          <w:lang w:val="el-GR"/>
-        </w:rPr>
-        <w:t xml:space="preserve"> Τέλος</w:t>
-      </w:r>
-      <w:r>
-        <w:rPr>
-          <w:sz w:val="28"/>
-          <w:szCs w:val="28"/>
+          <w:rFonts w:ascii="Times New Roman" w:hAnsi="Times New Roman" w:cs="Times New Roman"/>
+          <w:sz w:val="24"/>
+          <w:szCs w:val="24"/>
+          <w:lang w:val="el-GR"/>
+        </w:rPr>
+        <w:t xml:space="preserve"> Τέλος ,σχολιάσαμε το </w:t>
+      </w:r>
+      <w:r>
+        <w:rPr>
+          <w:rFonts w:ascii="Times New Roman" w:hAnsi="Times New Roman" w:cs="Times New Roman"/>
+          <w:sz w:val="24"/>
+          <w:szCs w:val="24"/>
+          <w:lang w:val="en-US"/>
+        </w:rPr>
+        <w:t>login</w:t>
+      </w:r>
+      <w:r>
+        <w:rPr>
+          <w:rFonts w:ascii="Times New Roman" w:hAnsi="Times New Roman" w:cs="Times New Roman"/>
+          <w:sz w:val="24"/>
+          <w:szCs w:val="24"/>
           <w:lang w:val="el-GR"/>
         </w:rPr>
         <w:t xml:space="preserve"> </w:t>
       </w:r>
       <w:r>
         <w:rPr>
-          <w:sz w:val="28"/>
-          <w:szCs w:val="28"/>
-          <w:lang w:val="el-GR"/>
-        </w:rPr>
-        <w:t xml:space="preserve">,σχολιάσαμε το </w:t>
-      </w:r>
-      <w:r>
-        <w:rPr>
-          <w:sz w:val="28"/>
-          <w:szCs w:val="28"/>
+          <w:rFonts w:ascii="Times New Roman" w:hAnsi="Times New Roman" w:cs="Times New Roman"/>
+          <w:sz w:val="24"/>
+          <w:szCs w:val="24"/>
           <w:lang w:val="en-US"/>
         </w:rPr>
-        <w:t>login</w:t>
-      </w:r>
-      <w:r>
-        <w:rPr>
-          <w:sz w:val="28"/>
-          <w:szCs w:val="28"/>
-          <w:lang w:val="el-GR"/>
-        </w:rPr>
-        <w:t xml:space="preserve"> </w:t>
-      </w:r>
-      <w:r>
-        <w:rPr>
-          <w:sz w:val="28"/>
-          <w:szCs w:val="28"/>
-          <w:lang w:val="en-US"/>
-        </w:rPr>
         <w:t>screen</w:t>
       </w:r>
       <w:r>
         <w:rPr>
-          <w:sz w:val="28"/>
-          <w:szCs w:val="28"/>
+          <w:rFonts w:ascii="Times New Roman" w:hAnsi="Times New Roman" w:cs="Times New Roman"/>
+          <w:sz w:val="24"/>
+          <w:szCs w:val="24"/>
           <w:lang w:val="el-GR"/>
         </w:rPr>
         <w:t>.</w:t>
@@ -1221,8 +1138,9 @@
       <w:pPr>
         <w:jc w:val="center"/>
         <w:rPr>
-          <w:sz w:val="40"/>
-          <w:szCs w:val="40"/>
+          <w:rFonts w:ascii="Times New Roman" w:hAnsi="Times New Roman" w:cs="Times New Roman"/>
+          <w:sz w:val="24"/>
+          <w:szCs w:val="24"/>
           <w:lang w:val="el-GR"/>
         </w:rPr>
       </w:pPr>
@@ -1233,8 +1151,9 @@
           <w:tab w:val="left" w:pos="1178"/>
         </w:tabs>
         <w:rPr>
-          <w:sz w:val="28"/>
-          <w:szCs w:val="28"/>
+          <w:rFonts w:ascii="Times New Roman" w:hAnsi="Times New Roman" w:cs="Times New Roman"/>
+          <w:sz w:val="24"/>
+          <w:szCs w:val="24"/>
           <w:lang w:val="el-GR"/>
         </w:rPr>
       </w:pPr>

</xml_diff>